<commit_message>
css und html des chats
</commit_message>
<xml_diff>
--- a/Anleitung für Repository erstellen.docx
+++ b/Anleitung für Repository erstellen.docx
@@ -196,352 +196,353 @@
               <w:t xml:space="preserve"> </w:t>
             </w:r>
             <w:proofErr w:type="spellStart"/>
-            <w:proofErr w:type="gramStart"/>
             <w:r>
               <w:t>add</w:t>
             </w:r>
             <w:proofErr w:type="spellEnd"/>
             <w:r>
-              <w:t xml:space="preserve"> .</w:t>
-            </w:r>
-            <w:proofErr w:type="gramEnd"/>
-            <w:r>
               <w:t xml:space="preserve"> </w:t>
             </w:r>
-          </w:p>
-        </w:tc>
-        <w:tc>
-          <w:tcPr>
-            <w:tcW w:w="5622" w:type="dxa"/>
-          </w:tcPr>
-          <w:p>
-            <w:r>
-              <w:t xml:space="preserve">Fügt die Dateien zu einer Liste hinzu, die beim nächsten </w:t>
-            </w:r>
-            <w:proofErr w:type="spellStart"/>
-            <w:r>
-              <w:t>commit</w:t>
-            </w:r>
-            <w:proofErr w:type="spellEnd"/>
-            <w:r>
-              <w:t xml:space="preserve"> mit </w:t>
-            </w:r>
-            <w:proofErr w:type="spellStart"/>
-            <w:r>
-              <w:t>comittet</w:t>
-            </w:r>
-            <w:proofErr w:type="spellEnd"/>
-            <w:r>
-              <w:t xml:space="preserve"> werden.</w:t>
-            </w:r>
-          </w:p>
-        </w:tc>
-      </w:tr>
-      <w:tr>
-        <w:tc>
-          <w:tcPr>
-            <w:tcW w:w="3666" w:type="dxa"/>
-          </w:tcPr>
-          <w:p>
-            <w:proofErr w:type="spellStart"/>
-            <w:r>
-              <w:t>git</w:t>
-            </w:r>
-            <w:proofErr w:type="spellEnd"/>
             <w:r>
               <w:t xml:space="preserve"> </w:t>
-            </w:r>
-            <w:proofErr w:type="spellStart"/>
-            <w:r>
-              <w:t>status</w:t>
-            </w:r>
-            <w:proofErr w:type="spellEnd"/>
-          </w:p>
-        </w:tc>
-        <w:tc>
-          <w:tcPr>
-            <w:tcW w:w="5622" w:type="dxa"/>
-          </w:tcPr>
-          <w:p>
-            <w:r>
-              <w:t>Vorher rot angezeigt Dateien werden nun grün angezeigt</w:t>
-            </w:r>
-          </w:p>
-        </w:tc>
-      </w:tr>
-      <w:tr>
-        <w:tc>
-          <w:tcPr>
-            <w:tcW w:w="3666" w:type="dxa"/>
-          </w:tcPr>
-          <w:p>
-            <w:proofErr w:type="spellStart"/>
-            <w:r>
-              <w:t>git</w:t>
-            </w:r>
-            <w:proofErr w:type="spellEnd"/>
-            <w:r>
-              <w:t xml:space="preserve"> </w:t>
-            </w:r>
-            <w:proofErr w:type="spellStart"/>
-            <w:r>
-              <w:t>commit</w:t>
-            </w:r>
-            <w:proofErr w:type="spellEnd"/>
-            <w:r>
-              <w:t xml:space="preserve"> –m “Nachricht“ </w:t>
-            </w:r>
-          </w:p>
-        </w:tc>
-        <w:tc>
-          <w:tcPr>
-            <w:tcW w:w="5622" w:type="dxa"/>
-          </w:tcPr>
-          <w:p>
-            <w:proofErr w:type="spellStart"/>
-            <w:r>
-              <w:t>Git</w:t>
-            </w:r>
-            <w:proofErr w:type="spellEnd"/>
-            <w:r>
-              <w:t xml:space="preserve"> wird </w:t>
-            </w:r>
-            <w:proofErr w:type="spellStart"/>
-            <w:r>
-              <w:t>commitet</w:t>
-            </w:r>
-            <w:proofErr w:type="spellEnd"/>
-            <w:r>
-              <w:t xml:space="preserve"> und eine Nachricht hinzugefügt</w:t>
-            </w:r>
-          </w:p>
-        </w:tc>
-      </w:tr>
-      <w:tr>
-        <w:tc>
-          <w:tcPr>
-            <w:tcW w:w="3666" w:type="dxa"/>
-          </w:tcPr>
-          <w:p>
-            <w:proofErr w:type="spellStart"/>
-            <w:r>
-              <w:t>git</w:t>
-            </w:r>
-            <w:proofErr w:type="spellEnd"/>
-            <w:r>
-              <w:t xml:space="preserve"> remote</w:t>
-            </w:r>
-          </w:p>
-        </w:tc>
-        <w:tc>
-          <w:tcPr>
-            <w:tcW w:w="5622" w:type="dxa"/>
-          </w:tcPr>
-          <w:p/>
-        </w:tc>
-      </w:tr>
-      <w:tr>
-        <w:tc>
-          <w:tcPr>
-            <w:tcW w:w="3666" w:type="dxa"/>
-          </w:tcPr>
-          <w:p>
-            <w:pPr>
-              <w:rPr>
-                <w:lang w:val="en-US"/>
-              </w:rPr>
-            </w:pPr>
-            <w:proofErr w:type="spellStart"/>
-            <w:r>
-              <w:rPr>
-                <w:lang w:val="en-US"/>
-              </w:rPr>
-              <w:t>git</w:t>
-            </w:r>
-            <w:proofErr w:type="spellEnd"/>
-            <w:r>
-              <w:rPr>
-                <w:lang w:val="en-US"/>
-              </w:rPr>
-              <w:t xml:space="preserve"> remote add origin https://github.</w:t>
-            </w:r>
-            <w:r>
-              <w:rPr>
-                <w:lang w:val="en-US"/>
-              </w:rPr>
-              <w:t>com/Nhyx3/chatapp.git</w:t>
-            </w:r>
-            <w:r>
-              <w:rPr>
-                <w:lang w:val="en-US"/>
-              </w:rPr>
-              <w:t xml:space="preserve"> </w:t>
-            </w:r>
-          </w:p>
-        </w:tc>
-        <w:tc>
-          <w:tcPr>
-            <w:tcW w:w="5622" w:type="dxa"/>
-          </w:tcPr>
-          <w:p>
-            <w:pPr>
-              <w:rPr>
-                <w:lang w:val="en-US"/>
-              </w:rPr>
-            </w:pPr>
-          </w:p>
-        </w:tc>
-      </w:tr>
-      <w:tr>
-        <w:tc>
-          <w:tcPr>
-            <w:tcW w:w="3666" w:type="dxa"/>
-          </w:tcPr>
-          <w:p>
-            <w:pPr>
-              <w:rPr>
-                <w:lang w:val="en-US"/>
-              </w:rPr>
-            </w:pPr>
-            <w:proofErr w:type="spellStart"/>
-            <w:r>
-              <w:rPr>
-                <w:lang w:val="en-US"/>
-              </w:rPr>
-              <w:t>git</w:t>
-            </w:r>
-            <w:proofErr w:type="spellEnd"/>
-            <w:r>
-              <w:rPr>
-                <w:lang w:val="en-US"/>
-              </w:rPr>
-              <w:t xml:space="preserve"> remote -v </w:t>
-            </w:r>
-          </w:p>
-        </w:tc>
-        <w:tc>
-          <w:tcPr>
-            <w:tcW w:w="5622" w:type="dxa"/>
-          </w:tcPr>
-          <w:p>
-            <w:pPr>
-              <w:rPr>
-                <w:lang w:val="en-US"/>
-              </w:rPr>
-            </w:pPr>
-          </w:p>
-        </w:tc>
-      </w:tr>
-      <w:tr>
-        <w:tc>
-          <w:tcPr>
-            <w:tcW w:w="3666" w:type="dxa"/>
-          </w:tcPr>
-          <w:p>
-            <w:r>
-              <w:t>Master fügt die anderen User zu seinem Repository hinzu</w:t>
-            </w:r>
-          </w:p>
-        </w:tc>
-        <w:tc>
-          <w:tcPr>
-            <w:tcW w:w="5622" w:type="dxa"/>
-          </w:tcPr>
-          <w:p>
-            <w:pPr>
-              <w:ind w:firstLine="708"/>
-            </w:pPr>
-          </w:p>
-        </w:tc>
-      </w:tr>
-      <w:tr>
-        <w:tc>
-          <w:tcPr>
-            <w:tcW w:w="3666" w:type="dxa"/>
-          </w:tcPr>
-          <w:p>
-            <w:pPr>
-              <w:rPr>
-                <w:lang w:val="en-US"/>
-              </w:rPr>
-            </w:pPr>
-            <w:proofErr w:type="spellStart"/>
-            <w:r>
-              <w:rPr>
-                <w:lang w:val="en-US"/>
-              </w:rPr>
-              <w:t>Git</w:t>
-            </w:r>
-            <w:proofErr w:type="spellEnd"/>
-            <w:r>
-              <w:rPr>
-                <w:lang w:val="en-US"/>
-              </w:rPr>
-              <w:t xml:space="preserve"> </w:t>
-            </w:r>
-            <w:proofErr w:type="spellStart"/>
-            <w:r>
-              <w:rPr>
-                <w:lang w:val="en-US"/>
-              </w:rPr>
-              <w:t>config</w:t>
-            </w:r>
-            <w:proofErr w:type="spellEnd"/>
-            <w:r>
-              <w:rPr>
-                <w:lang w:val="en-US"/>
-              </w:rPr>
-              <w:t xml:space="preserve"> –global </w:t>
-            </w:r>
-            <w:proofErr w:type="spellStart"/>
-            <w:r>
-              <w:rPr>
-                <w:lang w:val="en-US"/>
-              </w:rPr>
-              <w:t>http.proxy</w:t>
-            </w:r>
-            <w:proofErr w:type="spellEnd"/>
-            <w:r>
-              <w:rPr>
-                <w:lang w:val="en-US"/>
-              </w:rPr>
-              <w:t xml:space="preserve"> 172.30.109.30:8080</w:t>
-            </w:r>
-          </w:p>
-        </w:tc>
-        <w:tc>
-          <w:tcPr>
-            <w:tcW w:w="5622" w:type="dxa"/>
-          </w:tcPr>
-          <w:p>
-            <w:pPr>
-              <w:ind w:firstLine="708"/>
-              <w:rPr>
-                <w:lang w:val="en-US"/>
-              </w:rPr>
-            </w:pPr>
-          </w:p>
-        </w:tc>
-      </w:tr>
-      <w:tr>
-        <w:tc>
-          <w:tcPr>
-            <w:tcW w:w="3666" w:type="dxa"/>
-          </w:tcPr>
-          <w:p>
-            <w:pPr>
-              <w:rPr>
-                <w:lang w:val="en-US"/>
-              </w:rPr>
-            </w:pPr>
-            <w:r>
-              <w:rPr>
-                <w:lang w:val="en-US"/>
-              </w:rPr>
-              <w:t>Pull origin master</w:t>
             </w:r>
             <w:bookmarkStart w:id="0" w:name="_GoBack"/>
             <w:bookmarkEnd w:id="0"/>
+            <w:r>
+              <w:t xml:space="preserve">. </w:t>
+            </w:r>
+          </w:p>
+        </w:tc>
+        <w:tc>
+          <w:tcPr>
+            <w:tcW w:w="5622" w:type="dxa"/>
+          </w:tcPr>
+          <w:p>
+            <w:r>
+              <w:t xml:space="preserve">Fügt die Dateien zu einer Liste hinzu, die beim nächsten </w:t>
+            </w:r>
+            <w:proofErr w:type="spellStart"/>
+            <w:r>
+              <w:t>commit</w:t>
+            </w:r>
+            <w:proofErr w:type="spellEnd"/>
+            <w:r>
+              <w:t xml:space="preserve"> mit </w:t>
+            </w:r>
+            <w:proofErr w:type="spellStart"/>
+            <w:r>
+              <w:t>comittet</w:t>
+            </w:r>
+            <w:proofErr w:type="spellEnd"/>
+            <w:r>
+              <w:t xml:space="preserve"> werden.</w:t>
+            </w:r>
+          </w:p>
+        </w:tc>
+      </w:tr>
+      <w:tr>
+        <w:tc>
+          <w:tcPr>
+            <w:tcW w:w="3666" w:type="dxa"/>
+          </w:tcPr>
+          <w:p>
+            <w:proofErr w:type="spellStart"/>
+            <w:r>
+              <w:t>git</w:t>
+            </w:r>
+            <w:proofErr w:type="spellEnd"/>
+            <w:r>
+              <w:t xml:space="preserve"> </w:t>
+            </w:r>
+            <w:proofErr w:type="spellStart"/>
+            <w:r>
+              <w:t>status</w:t>
+            </w:r>
+            <w:proofErr w:type="spellEnd"/>
+          </w:p>
+        </w:tc>
+        <w:tc>
+          <w:tcPr>
+            <w:tcW w:w="5622" w:type="dxa"/>
+          </w:tcPr>
+          <w:p>
+            <w:r>
+              <w:t>Vorher rot angezeigt Dateien werden nun grün angezeigt</w:t>
+            </w:r>
+          </w:p>
+        </w:tc>
+      </w:tr>
+      <w:tr>
+        <w:tc>
+          <w:tcPr>
+            <w:tcW w:w="3666" w:type="dxa"/>
+          </w:tcPr>
+          <w:p>
+            <w:proofErr w:type="spellStart"/>
+            <w:r>
+              <w:t>git</w:t>
+            </w:r>
+            <w:proofErr w:type="spellEnd"/>
+            <w:r>
+              <w:t xml:space="preserve"> </w:t>
+            </w:r>
+            <w:proofErr w:type="spellStart"/>
+            <w:r>
+              <w:t>commit</w:t>
+            </w:r>
+            <w:proofErr w:type="spellEnd"/>
+            <w:r>
+              <w:t xml:space="preserve"> –m “Nachricht“ </w:t>
+            </w:r>
+          </w:p>
+        </w:tc>
+        <w:tc>
+          <w:tcPr>
+            <w:tcW w:w="5622" w:type="dxa"/>
+          </w:tcPr>
+          <w:p>
+            <w:proofErr w:type="spellStart"/>
+            <w:r>
+              <w:t>Git</w:t>
+            </w:r>
+            <w:proofErr w:type="spellEnd"/>
+            <w:r>
+              <w:t xml:space="preserve"> wird </w:t>
+            </w:r>
+            <w:proofErr w:type="spellStart"/>
+            <w:r>
+              <w:t>commitet</w:t>
+            </w:r>
+            <w:proofErr w:type="spellEnd"/>
+            <w:r>
+              <w:t xml:space="preserve"> und eine Nachricht hinzugefügt</w:t>
+            </w:r>
+          </w:p>
+        </w:tc>
+      </w:tr>
+      <w:tr>
+        <w:tc>
+          <w:tcPr>
+            <w:tcW w:w="3666" w:type="dxa"/>
+          </w:tcPr>
+          <w:p>
+            <w:proofErr w:type="spellStart"/>
+            <w:r>
+              <w:t>git</w:t>
+            </w:r>
+            <w:proofErr w:type="spellEnd"/>
+            <w:r>
+              <w:t xml:space="preserve"> remote</w:t>
+            </w:r>
+          </w:p>
+        </w:tc>
+        <w:tc>
+          <w:tcPr>
+            <w:tcW w:w="5622" w:type="dxa"/>
+          </w:tcPr>
+          <w:p/>
+        </w:tc>
+      </w:tr>
+      <w:tr>
+        <w:tc>
+          <w:tcPr>
+            <w:tcW w:w="3666" w:type="dxa"/>
+          </w:tcPr>
+          <w:p>
+            <w:pPr>
+              <w:rPr>
+                <w:lang w:val="en-US"/>
+              </w:rPr>
+            </w:pPr>
+            <w:proofErr w:type="spellStart"/>
+            <w:r>
+              <w:rPr>
+                <w:lang w:val="en-US"/>
+              </w:rPr>
+              <w:t>git</w:t>
+            </w:r>
+            <w:proofErr w:type="spellEnd"/>
+            <w:r>
+              <w:rPr>
+                <w:lang w:val="en-US"/>
+              </w:rPr>
+              <w:t xml:space="preserve"> remote add origin https://github.</w:t>
+            </w:r>
+            <w:r>
+              <w:rPr>
+                <w:lang w:val="en-US"/>
+              </w:rPr>
+              <w:t>com/Nhyx3/chatapp.git</w:t>
+            </w:r>
+            <w:r>
+              <w:rPr>
+                <w:lang w:val="en-US"/>
+              </w:rPr>
+              <w:t xml:space="preserve"> </w:t>
+            </w:r>
+          </w:p>
+        </w:tc>
+        <w:tc>
+          <w:tcPr>
+            <w:tcW w:w="5622" w:type="dxa"/>
+          </w:tcPr>
+          <w:p>
+            <w:pPr>
+              <w:rPr>
+                <w:lang w:val="en-US"/>
+              </w:rPr>
+            </w:pPr>
+          </w:p>
+        </w:tc>
+      </w:tr>
+      <w:tr>
+        <w:tc>
+          <w:tcPr>
+            <w:tcW w:w="3666" w:type="dxa"/>
+          </w:tcPr>
+          <w:p>
+            <w:pPr>
+              <w:rPr>
+                <w:lang w:val="en-US"/>
+              </w:rPr>
+            </w:pPr>
+            <w:proofErr w:type="spellStart"/>
+            <w:r>
+              <w:rPr>
+                <w:lang w:val="en-US"/>
+              </w:rPr>
+              <w:t>git</w:t>
+            </w:r>
+            <w:proofErr w:type="spellEnd"/>
+            <w:r>
+              <w:rPr>
+                <w:lang w:val="en-US"/>
+              </w:rPr>
+              <w:t xml:space="preserve"> remote -v </w:t>
+            </w:r>
+          </w:p>
+        </w:tc>
+        <w:tc>
+          <w:tcPr>
+            <w:tcW w:w="5622" w:type="dxa"/>
+          </w:tcPr>
+          <w:p>
+            <w:pPr>
+              <w:rPr>
+                <w:lang w:val="en-US"/>
+              </w:rPr>
+            </w:pPr>
+          </w:p>
+        </w:tc>
+      </w:tr>
+      <w:tr>
+        <w:tc>
+          <w:tcPr>
+            <w:tcW w:w="3666" w:type="dxa"/>
+          </w:tcPr>
+          <w:p>
+            <w:r>
+              <w:t>Master fügt die anderen User zu seinem Repository hinzu</w:t>
+            </w:r>
+          </w:p>
+        </w:tc>
+        <w:tc>
+          <w:tcPr>
+            <w:tcW w:w="5622" w:type="dxa"/>
+          </w:tcPr>
+          <w:p>
+            <w:pPr>
+              <w:ind w:firstLine="708"/>
+            </w:pPr>
+          </w:p>
+        </w:tc>
+      </w:tr>
+      <w:tr>
+        <w:tc>
+          <w:tcPr>
+            <w:tcW w:w="3666" w:type="dxa"/>
+          </w:tcPr>
+          <w:p>
+            <w:pPr>
+              <w:rPr>
+                <w:lang w:val="en-US"/>
+              </w:rPr>
+            </w:pPr>
+            <w:proofErr w:type="spellStart"/>
+            <w:r>
+              <w:rPr>
+                <w:lang w:val="en-US"/>
+              </w:rPr>
+              <w:t>Git</w:t>
+            </w:r>
+            <w:proofErr w:type="spellEnd"/>
+            <w:r>
+              <w:rPr>
+                <w:lang w:val="en-US"/>
+              </w:rPr>
+              <w:t xml:space="preserve"> </w:t>
+            </w:r>
+            <w:proofErr w:type="spellStart"/>
+            <w:r>
+              <w:rPr>
+                <w:lang w:val="en-US"/>
+              </w:rPr>
+              <w:t>config</w:t>
+            </w:r>
+            <w:proofErr w:type="spellEnd"/>
+            <w:r>
+              <w:rPr>
+                <w:lang w:val="en-US"/>
+              </w:rPr>
+              <w:t xml:space="preserve"> –global </w:t>
+            </w:r>
+            <w:proofErr w:type="spellStart"/>
+            <w:r>
+              <w:rPr>
+                <w:lang w:val="en-US"/>
+              </w:rPr>
+              <w:t>http.proxy</w:t>
+            </w:r>
+            <w:proofErr w:type="spellEnd"/>
+            <w:r>
+              <w:rPr>
+                <w:lang w:val="en-US"/>
+              </w:rPr>
+              <w:t xml:space="preserve"> 172.30.109.30:8080</w:t>
+            </w:r>
+          </w:p>
+        </w:tc>
+        <w:tc>
+          <w:tcPr>
+            <w:tcW w:w="5622" w:type="dxa"/>
+          </w:tcPr>
+          <w:p>
+            <w:pPr>
+              <w:ind w:firstLine="708"/>
+              <w:rPr>
+                <w:lang w:val="en-US"/>
+              </w:rPr>
+            </w:pPr>
+          </w:p>
+        </w:tc>
+      </w:tr>
+      <w:tr>
+        <w:tc>
+          <w:tcPr>
+            <w:tcW w:w="3666" w:type="dxa"/>
+          </w:tcPr>
+          <w:p>
+            <w:pPr>
+              <w:rPr>
+                <w:lang w:val="en-US"/>
+              </w:rPr>
+            </w:pPr>
+            <w:r>
+              <w:rPr>
+                <w:lang w:val="en-US"/>
+              </w:rPr>
+              <w:t>Pull origin master</w:t>
+            </w:r>
           </w:p>
         </w:tc>
         <w:tc>

</xml_diff>